<commit_message>
Mise a jour persistence
</commit_message>
<xml_diff>
--- a/M2DL_iRobot_Manuel_utilisateur_Clastrier_Debat.docx
+++ b/M2DL_iRobot_Manuel_utilisateur_Clastrier_Debat.docx
@@ -8,18 +8,90 @@
           <w:noProof/>
           <w:lang w:eastAsia="fr-FR"/>
         </w:rPr>
+        <w:drawing>
+          <wp:anchor distT="0" distB="0" distL="114300" distR="114300" simplePos="0" relativeHeight="251671552" behindDoc="1" locked="0" layoutInCell="1" allowOverlap="1" wp14:anchorId="021C297A" wp14:editId="0D6FCE84">
+            <wp:simplePos x="0" y="0"/>
+            <wp:positionH relativeFrom="column">
+              <wp:posOffset>6020435</wp:posOffset>
+            </wp:positionH>
+            <wp:positionV relativeFrom="paragraph">
+              <wp:posOffset>-419735</wp:posOffset>
+            </wp:positionV>
+            <wp:extent cx="3423285" cy="557530"/>
+            <wp:effectExtent l="0" t="0" r="5715" b="0"/>
+            <wp:wrapThrough wrapText="bothSides">
+              <wp:wrapPolygon edited="0">
+                <wp:start x="0" y="0"/>
+                <wp:lineTo x="0" y="20665"/>
+                <wp:lineTo x="17549" y="20665"/>
+                <wp:lineTo x="18150" y="20665"/>
+                <wp:lineTo x="21516" y="13285"/>
+                <wp:lineTo x="21516" y="7380"/>
+                <wp:lineTo x="19232" y="0"/>
+                <wp:lineTo x="0" y="0"/>
+              </wp:wrapPolygon>
+            </wp:wrapThrough>
+            <wp:docPr id="5" name="Image 5"/>
+            <wp:cNvGraphicFramePr>
+              <a:graphicFrameLocks xmlns:a="http://schemas.openxmlformats.org/drawingml/2006/main" noChangeAspect="1"/>
+            </wp:cNvGraphicFramePr>
+            <a:graphic xmlns:a="http://schemas.openxmlformats.org/drawingml/2006/main">
+              <a:graphicData uri="http://schemas.openxmlformats.org/drawingml/2006/picture">
+                <pic:pic xmlns:pic="http://schemas.openxmlformats.org/drawingml/2006/picture">
+                  <pic:nvPicPr>
+                    <pic:cNvPr id="0" name="MDL_logoQ.png"/>
+                    <pic:cNvPicPr/>
+                  </pic:nvPicPr>
+                  <pic:blipFill>
+                    <a:blip r:embed="rId7" cstate="print">
+                      <a:extLst>
+                        <a:ext uri="{28A0092B-C50C-407E-A947-70E740481C1C}">
+                          <a14:useLocalDpi xmlns:a14="http://schemas.microsoft.com/office/drawing/2010/main" val="0"/>
+                        </a:ext>
+                      </a:extLst>
+                    </a:blip>
+                    <a:stretch>
+                      <a:fillRect/>
+                    </a:stretch>
+                  </pic:blipFill>
+                  <pic:spPr>
+                    <a:xfrm>
+                      <a:off x="0" y="0"/>
+                      <a:ext cx="3423285" cy="557530"/>
+                    </a:xfrm>
+                    <a:prstGeom prst="rect">
+                      <a:avLst/>
+                    </a:prstGeom>
+                  </pic:spPr>
+                </pic:pic>
+              </a:graphicData>
+            </a:graphic>
+            <wp14:sizeRelH relativeFrom="page">
+              <wp14:pctWidth>0</wp14:pctWidth>
+            </wp14:sizeRelH>
+            <wp14:sizeRelV relativeFrom="page">
+              <wp14:pctHeight>0</wp14:pctHeight>
+            </wp14:sizeRelV>
+          </wp:anchor>
+        </w:drawing>
+      </w:r>
+      <w:r>
+        <w:rPr>
+          <w:noProof/>
+          <w:lang w:eastAsia="fr-FR"/>
+        </w:rPr>
         <mc:AlternateContent>
           <mc:Choice Requires="wps">
             <w:drawing>
-              <wp:anchor distT="0" distB="0" distL="114300" distR="114300" simplePos="0" relativeHeight="251669504" behindDoc="1" locked="0" layoutInCell="1" allowOverlap="1" wp14:anchorId="4411D6AB" wp14:editId="7B6544D8">
+              <wp:anchor distT="0" distB="0" distL="114300" distR="114300" simplePos="0" relativeHeight="251669504" behindDoc="1" locked="0" layoutInCell="1" allowOverlap="1" wp14:anchorId="450E0F45" wp14:editId="476CB0DE">
                 <wp:simplePos x="0" y="0"/>
                 <wp:positionH relativeFrom="column">
-                  <wp:posOffset>-3027177</wp:posOffset>
+                  <wp:posOffset>-3022600</wp:posOffset>
                 </wp:positionH>
                 <wp:positionV relativeFrom="paragraph">
-                  <wp:posOffset>-911670</wp:posOffset>
+                  <wp:posOffset>-909320</wp:posOffset>
                 </wp:positionV>
-                <wp:extent cx="7647305" cy="10295906"/>
+                <wp:extent cx="10744200" cy="10295906"/>
                 <wp:effectExtent l="0" t="0" r="0" b="0"/>
                 <wp:wrapNone/>
                 <wp:docPr id="6" name="Rectangle 6"/>
@@ -31,7 +103,7 @@
                       <wps:spPr>
                         <a:xfrm>
                           <a:off x="0" y="0"/>
-                          <a:ext cx="7647305" cy="10295906"/>
+                          <a:ext cx="10744200" cy="10295906"/>
                         </a:xfrm>
                         <a:prstGeom prst="rect">
                           <a:avLst/>
@@ -100,7 +172,7 @@
           </mc:Choice>
           <mc:Fallback>
             <w:pict>
-              <v:rect w14:anchorId="4411D6AB" id="Rectangle 6" o:spid="_x0000_s1026" style="position:absolute;margin-left:-238.35pt;margin-top:-71.8pt;width:602.15pt;height:810.7pt;z-index:-251646976;visibility:visible;mso-wrap-style:square;mso-width-percent:0;mso-height-percent:0;mso-wrap-distance-left:9pt;mso-wrap-distance-top:0;mso-wrap-distance-right:9pt;mso-wrap-distance-bottom:0;mso-position-horizontal:absolute;mso-position-horizontal-relative:text;mso-position-vertical:absolute;mso-position-vertical-relative:text;mso-width-percent:0;mso-height-percent:0;mso-width-relative:margin;mso-height-relative:margin;v-text-anchor:middle" o:gfxdata="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" fillcolor="#393939 [2413]" stroked="f" strokeweight="2pt">
+              <v:rect w14:anchorId="450E0F45" id="Rectangle 6" o:spid="_x0000_s1026" style="position:absolute;margin-left:-238pt;margin-top:-71.6pt;width:846pt;height:810.7pt;z-index:-251646976;visibility:visible;mso-wrap-style:square;mso-width-percent:0;mso-height-percent:0;mso-wrap-distance-left:9pt;mso-wrap-distance-top:0;mso-wrap-distance-right:9pt;mso-wrap-distance-bottom:0;mso-position-horizontal:absolute;mso-position-horizontal-relative:text;mso-position-vertical:absolute;mso-position-vertical-relative:text;mso-width-percent:0;mso-height-percent:0;mso-width-relative:margin;mso-height-relative:margin;v-text-anchor:middle" o:gfxdata="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" fillcolor="#393939 [2413]" stroked="f" strokeweight="2pt">
                 <v:textbox>
                   <w:txbxContent>
                     <w:p>
@@ -124,78 +196,6 @@
             </w:pict>
           </mc:Fallback>
         </mc:AlternateContent>
-      </w:r>
-      <w:r>
-        <w:rPr>
-          <w:noProof/>
-          <w:lang w:eastAsia="fr-FR"/>
-        </w:rPr>
-        <w:drawing>
-          <wp:anchor distT="0" distB="0" distL="114300" distR="114300" simplePos="0" relativeHeight="251671552" behindDoc="1" locked="0" layoutInCell="1" allowOverlap="1" wp14:anchorId="770F13CB" wp14:editId="1877405E">
-            <wp:simplePos x="0" y="0"/>
-            <wp:positionH relativeFrom="column">
-              <wp:posOffset>3067685</wp:posOffset>
-            </wp:positionH>
-            <wp:positionV relativeFrom="paragraph">
-              <wp:posOffset>-486410</wp:posOffset>
-            </wp:positionV>
-            <wp:extent cx="3423285" cy="557530"/>
-            <wp:effectExtent l="0" t="0" r="5715" b="0"/>
-            <wp:wrapThrough wrapText="bothSides">
-              <wp:wrapPolygon edited="0">
-                <wp:start x="0" y="0"/>
-                <wp:lineTo x="0" y="20665"/>
-                <wp:lineTo x="17549" y="20665"/>
-                <wp:lineTo x="18150" y="20665"/>
-                <wp:lineTo x="21516" y="13285"/>
-                <wp:lineTo x="21516" y="7380"/>
-                <wp:lineTo x="19232" y="0"/>
-                <wp:lineTo x="0" y="0"/>
-              </wp:wrapPolygon>
-            </wp:wrapThrough>
-            <wp:docPr id="5" name="Image 5"/>
-            <wp:cNvGraphicFramePr>
-              <a:graphicFrameLocks xmlns:a="http://schemas.openxmlformats.org/drawingml/2006/main" noChangeAspect="1"/>
-            </wp:cNvGraphicFramePr>
-            <a:graphic xmlns:a="http://schemas.openxmlformats.org/drawingml/2006/main">
-              <a:graphicData uri="http://schemas.openxmlformats.org/drawingml/2006/picture">
-                <pic:pic xmlns:pic="http://schemas.openxmlformats.org/drawingml/2006/picture">
-                  <pic:nvPicPr>
-                    <pic:cNvPr id="0" name="MDL_logoQ.png"/>
-                    <pic:cNvPicPr/>
-                  </pic:nvPicPr>
-                  <pic:blipFill>
-                    <a:blip r:embed="rId7" cstate="print">
-                      <a:extLst>
-                        <a:ext uri="{28A0092B-C50C-407E-A947-70E740481C1C}">
-                          <a14:useLocalDpi xmlns:a14="http://schemas.microsoft.com/office/drawing/2010/main" val="0"/>
-                        </a:ext>
-                      </a:extLst>
-                    </a:blip>
-                    <a:stretch>
-                      <a:fillRect/>
-                    </a:stretch>
-                  </pic:blipFill>
-                  <pic:spPr>
-                    <a:xfrm>
-                      <a:off x="0" y="0"/>
-                      <a:ext cx="3423285" cy="557530"/>
-                    </a:xfrm>
-                    <a:prstGeom prst="rect">
-                      <a:avLst/>
-                    </a:prstGeom>
-                  </pic:spPr>
-                </pic:pic>
-              </a:graphicData>
-            </a:graphic>
-            <wp14:sizeRelH relativeFrom="page">
-              <wp14:pctWidth>0</wp14:pctWidth>
-            </wp14:sizeRelH>
-            <wp14:sizeRelV relativeFrom="page">
-              <wp14:pctHeight>0</wp14:pctHeight>
-            </wp14:sizeRelV>
-          </wp:anchor>
-        </w:drawing>
       </w:r>
       <w:r>
         <w:rPr>
@@ -278,6 +278,17 @@
       </w:r>
     </w:p>
     <w:p>
+      <w:pPr>
+        <w:rPr>
+          <w:rFonts w:ascii="Bauhaus 93" w:eastAsiaTheme="majorEastAsia" w:hAnsi="Bauhaus 93" w:cstheme="majorBidi"/>
+          <w:smallCaps/>
+          <w:color w:val="DE8400"/>
+          <w:spacing w:val="5"/>
+          <w:kern w:val="28"/>
+          <w:sz w:val="56"/>
+          <w:szCs w:val="52"/>
+        </w:rPr>
+      </w:pPr>
       <w:r>
         <w:rPr>
           <w:noProof/>
@@ -286,15 +297,15 @@
         <mc:AlternateContent>
           <mc:Choice Requires="wps">
             <w:drawing>
-              <wp:anchor distT="0" distB="0" distL="114300" distR="114300" simplePos="0" relativeHeight="251694080" behindDoc="0" locked="0" layoutInCell="1" allowOverlap="1">
+              <wp:anchor distT="0" distB="0" distL="114300" distR="114300" simplePos="0" relativeHeight="251526144" behindDoc="0" locked="0" layoutInCell="1" allowOverlap="1">
                 <wp:simplePos x="0" y="0"/>
                 <wp:positionH relativeFrom="column">
-                  <wp:posOffset>-871220</wp:posOffset>
+                  <wp:posOffset>-880745</wp:posOffset>
                 </wp:positionH>
                 <wp:positionV relativeFrom="paragraph">
-                  <wp:posOffset>2378710</wp:posOffset>
+                  <wp:posOffset>1216660</wp:posOffset>
                 </wp:positionV>
-                <wp:extent cx="7524750" cy="3257550"/>
+                <wp:extent cx="10648950" cy="3257550"/>
                 <wp:effectExtent l="0" t="0" r="0" b="0"/>
                 <wp:wrapNone/>
                 <wp:docPr id="17" name="Zone de texte 17"/>
@@ -306,7 +317,7 @@
                       <wps:spPr>
                         <a:xfrm>
                           <a:off x="0" y="0"/>
-                          <a:ext cx="7524750" cy="3257550"/>
+                          <a:ext cx="10648950" cy="3257550"/>
                         </a:xfrm>
                         <a:prstGeom prst="rect">
                           <a:avLst/>
@@ -439,7 +450,7 @@
                 <v:stroke joinstyle="miter"/>
                 <v:path gradientshapeok="t" o:connecttype="rect"/>
               </v:shapetype>
-              <v:shape id="Zone de texte 17" o:spid="_x0000_s1027" type="#_x0000_t202" style="position:absolute;margin-left:-68.6pt;margin-top:187.3pt;width:592.5pt;height:256.5pt;z-index:251694080;visibility:visible;mso-wrap-style:square;mso-width-percent:0;mso-height-percent:0;mso-wrap-distance-left:9pt;mso-wrap-distance-top:0;mso-wrap-distance-right:9pt;mso-wrap-distance-bottom:0;mso-position-horizontal:absolute;mso-position-horizontal-relative:text;mso-position-vertical:absolute;mso-position-vertical-relative:text;mso-width-percent:0;mso-height-percent:0;mso-width-relative:margin;mso-height-relative:margin;v-text-anchor:top" o:gfxdata="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" filled="f" stroked="f" strokeweight=".5pt">
+              <v:shape id="Zone de texte 17" o:spid="_x0000_s1027" type="#_x0000_t202" style="position:absolute;margin-left:-69.35pt;margin-top:95.8pt;width:838.5pt;height:256.5pt;z-index:251526144;visibility:visible;mso-wrap-style:square;mso-width-percent:0;mso-height-percent:0;mso-wrap-distance-left:9pt;mso-wrap-distance-top:0;mso-wrap-distance-right:9pt;mso-wrap-distance-bottom:0;mso-position-horizontal:absolute;mso-position-horizontal-relative:text;mso-position-vertical:absolute;mso-position-vertical-relative:text;mso-width-percent:0;mso-height-percent:0;mso-width-relative:margin;mso-height-relative:margin;v-text-anchor:top" o:gfxdata="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" filled="f" stroked="f" strokeweight=".5pt">
                 <v:textbox>
                   <w:txbxContent>
                     <w:p>
@@ -532,192 +543,831 @@
       <w:r>
         <w:br w:type="page"/>
       </w:r>
+      <w:r>
+        <w:lastRenderedPageBreak/>
+        <w:br w:type="page"/>
+      </w:r>
+    </w:p>
+    <w:p>
+      <w:pPr>
+        <w:pStyle w:val="Titre"/>
+      </w:pPr>
+      <w:r>
+        <w:lastRenderedPageBreak/>
+        <w:t>Sauvegarde/Chargement d’une grille</w:t>
+      </w:r>
     </w:p>
     <w:p>
       <w:pPr>
         <w:ind w:firstLine="708"/>
         <w:jc w:val="both"/>
-        <w:rPr>
-          <w:szCs w:val="24"/>
-        </w:rPr>
+      </w:pPr>
+      <w:r>
+        <w:t xml:space="preserve">Dans le but de persister les données, pour reprendre le scénario en cours plus tard, il est possible de sauvegarder l’état de la grille. Les infos sont stockées dans un fichier </w:t>
+      </w:r>
+      <w:proofErr w:type="spellStart"/>
+      <w:r>
+        <w:t>xml</w:t>
+      </w:r>
+      <w:proofErr w:type="spellEnd"/>
+      <w:r>
+        <w:t>. Il faut recharger ce même fichier pour revenir dans ce même état.</w:t>
+      </w:r>
+    </w:p>
+    <w:p>
+      <w:pPr>
+        <w:pStyle w:val="Sous-titre"/>
       </w:pPr>
       <w:r>
         <w:rPr>
           <w:noProof/>
           <w:lang w:eastAsia="fr-FR"/>
         </w:rPr>
-        <w:lastRenderedPageBreak/>
-        <w:t xml:space="preserve"> </w:t>
+        <mc:AlternateContent>
+          <mc:Choice Requires="wpg">
+            <w:drawing>
+              <wp:anchor distT="0" distB="0" distL="114300" distR="114300" simplePos="0" relativeHeight="251602944" behindDoc="0" locked="0" layoutInCell="1" allowOverlap="1" wp14:anchorId="4A6D4EFD" wp14:editId="5E7C1D7E">
+                <wp:simplePos x="0" y="0"/>
+                <wp:positionH relativeFrom="column">
+                  <wp:posOffset>957580</wp:posOffset>
+                </wp:positionH>
+                <wp:positionV relativeFrom="paragraph">
+                  <wp:posOffset>456565</wp:posOffset>
+                </wp:positionV>
+                <wp:extent cx="7416800" cy="4162425"/>
+                <wp:effectExtent l="0" t="0" r="0" b="9525"/>
+                <wp:wrapNone/>
+                <wp:docPr id="14" name="Groupe 14"/>
+                <wp:cNvGraphicFramePr/>
+                <a:graphic xmlns:a="http://schemas.openxmlformats.org/drawingml/2006/main">
+                  <a:graphicData uri="http://schemas.microsoft.com/office/word/2010/wordprocessingGroup">
+                    <wpg:wgp>
+                      <wpg:cNvGrpSpPr/>
+                      <wpg:grpSpPr>
+                        <a:xfrm>
+                          <a:off x="0" y="0"/>
+                          <a:ext cx="7416800" cy="4162425"/>
+                          <a:chOff x="0" y="0"/>
+                          <a:chExt cx="7416800" cy="4162425"/>
+                        </a:xfrm>
+                      </wpg:grpSpPr>
+                      <wpg:grpSp>
+                        <wpg:cNvPr id="13" name="Groupe 13"/>
+                        <wpg:cNvGrpSpPr/>
+                        <wpg:grpSpPr>
+                          <a:xfrm>
+                            <a:off x="0" y="0"/>
+                            <a:ext cx="7416800" cy="4162425"/>
+                            <a:chOff x="0" y="0"/>
+                            <a:chExt cx="7416800" cy="4162425"/>
+                          </a:xfrm>
+                        </wpg:grpSpPr>
+                        <pic:pic xmlns:pic="http://schemas.openxmlformats.org/drawingml/2006/picture">
+                          <pic:nvPicPr>
+                            <pic:cNvPr id="3" name="Image 3"/>
+                            <pic:cNvPicPr>
+                              <a:picLocks noChangeAspect="1"/>
+                            </pic:cNvPicPr>
+                          </pic:nvPicPr>
+                          <pic:blipFill>
+                            <a:blip r:embed="rId9">
+                              <a:extLst>
+                                <a:ext uri="{28A0092B-C50C-407E-A947-70E740481C1C}">
+                                  <a14:useLocalDpi xmlns:a14="http://schemas.microsoft.com/office/drawing/2010/main" val="0"/>
+                                </a:ext>
+                              </a:extLst>
+                            </a:blip>
+                            <a:stretch>
+                              <a:fillRect/>
+                            </a:stretch>
+                          </pic:blipFill>
+                          <pic:spPr>
+                            <a:xfrm>
+                              <a:off x="0" y="0"/>
+                              <a:ext cx="7416800" cy="4162425"/>
+                            </a:xfrm>
+                            <a:prstGeom prst="rect">
+                              <a:avLst/>
+                            </a:prstGeom>
+                          </pic:spPr>
+                        </pic:pic>
+                        <wps:wsp>
+                          <wps:cNvPr id="7" name="Rectangle 7"/>
+                          <wps:cNvSpPr/>
+                          <wps:spPr>
+                            <a:xfrm>
+                              <a:off x="4229100" y="495300"/>
+                              <a:ext cx="923925" cy="209550"/>
+                            </a:xfrm>
+                            <a:prstGeom prst="rect">
+                              <a:avLst/>
+                            </a:prstGeom>
+                            <a:noFill/>
+                            <a:ln>
+                              <a:solidFill>
+                                <a:srgbClr val="FF0000"/>
+                              </a:solidFill>
+                            </a:ln>
+                          </wps:spPr>
+                          <wps:style>
+                            <a:lnRef idx="2">
+                              <a:schemeClr val="accent1">
+                                <a:shade val="50000"/>
+                              </a:schemeClr>
+                            </a:lnRef>
+                            <a:fillRef idx="1">
+                              <a:schemeClr val="accent1"/>
+                            </a:fillRef>
+                            <a:effectRef idx="0">
+                              <a:schemeClr val="accent1"/>
+                            </a:effectRef>
+                            <a:fontRef idx="minor">
+                              <a:schemeClr val="lt1"/>
+                            </a:fontRef>
+                          </wps:style>
+                          <wps:bodyPr rot="0" spcFirstLastPara="0" vertOverflow="overflow" horzOverflow="overflow" vert="horz" wrap="square" lIns="91440" tIns="45720" rIns="91440" bIns="45720" numCol="1" spcCol="0" rtlCol="0" fromWordArt="0" anchor="ctr" anchorCtr="0" forceAA="0" compatLnSpc="1">
+                            <a:prstTxWarp prst="textNoShape">
+                              <a:avLst/>
+                            </a:prstTxWarp>
+                            <a:noAutofit/>
+                          </wps:bodyPr>
+                        </wps:wsp>
+                        <wps:wsp>
+                          <wps:cNvPr id="8" name="Rectangle 8"/>
+                          <wps:cNvSpPr/>
+                          <wps:spPr>
+                            <a:xfrm>
+                              <a:off x="409575" y="1152525"/>
+                              <a:ext cx="3771900" cy="2571750"/>
+                            </a:xfrm>
+                            <a:prstGeom prst="rect">
+                              <a:avLst/>
+                            </a:prstGeom>
+                            <a:noFill/>
+                            <a:ln>
+                              <a:solidFill>
+                                <a:srgbClr val="FF0000"/>
+                              </a:solidFill>
+                            </a:ln>
+                          </wps:spPr>
+                          <wps:style>
+                            <a:lnRef idx="2">
+                              <a:schemeClr val="accent1">
+                                <a:shade val="50000"/>
+                              </a:schemeClr>
+                            </a:lnRef>
+                            <a:fillRef idx="1">
+                              <a:schemeClr val="accent1"/>
+                            </a:fillRef>
+                            <a:effectRef idx="0">
+                              <a:schemeClr val="accent1"/>
+                            </a:effectRef>
+                            <a:fontRef idx="minor">
+                              <a:schemeClr val="lt1"/>
+                            </a:fontRef>
+                          </wps:style>
+                          <wps:bodyPr rot="0" spcFirstLastPara="0" vertOverflow="overflow" horzOverflow="overflow" vert="horz" wrap="square" lIns="91440" tIns="45720" rIns="91440" bIns="45720" numCol="1" spcCol="0" rtlCol="0" fromWordArt="0" anchor="ctr" anchorCtr="0" forceAA="0" compatLnSpc="1">
+                            <a:prstTxWarp prst="textNoShape">
+                              <a:avLst/>
+                            </a:prstTxWarp>
+                            <a:noAutofit/>
+                          </wps:bodyPr>
+                        </wps:wsp>
+                        <wps:wsp>
+                          <wps:cNvPr id="9" name="Rectangle 9"/>
+                          <wps:cNvSpPr/>
+                          <wps:spPr>
+                            <a:xfrm>
+                              <a:off x="1257300" y="2867025"/>
+                              <a:ext cx="2771775" cy="238125"/>
+                            </a:xfrm>
+                            <a:prstGeom prst="rect">
+                              <a:avLst/>
+                            </a:prstGeom>
+                            <a:noFill/>
+                            <a:ln>
+                              <a:solidFill>
+                                <a:srgbClr val="FF0000"/>
+                              </a:solidFill>
+                            </a:ln>
+                          </wps:spPr>
+                          <wps:style>
+                            <a:lnRef idx="2">
+                              <a:schemeClr val="accent1">
+                                <a:shade val="50000"/>
+                              </a:schemeClr>
+                            </a:lnRef>
+                            <a:fillRef idx="1">
+                              <a:schemeClr val="accent1"/>
+                            </a:fillRef>
+                            <a:effectRef idx="0">
+                              <a:schemeClr val="accent1"/>
+                            </a:effectRef>
+                            <a:fontRef idx="minor">
+                              <a:schemeClr val="lt1"/>
+                            </a:fontRef>
+                          </wps:style>
+                          <wps:txbx>
+                            <w:txbxContent>
+                              <w:p>
+                                <w:pPr>
+                                  <w:rPr>
+                                    <w:b/>
+                                    <w:color w:val="FF0000"/>
+                                    <w:sz w:val="18"/>
+                                  </w:rPr>
+                                </w:pPr>
+                                <w:proofErr w:type="gramStart"/>
+                                <w:r>
+                                  <w:rPr>
+                                    <w:b/>
+                                    <w:color w:val="FF0000"/>
+                                    <w:sz w:val="18"/>
+                                  </w:rPr>
+                                  <w:t>l’extension</w:t>
+                                </w:r>
+                                <w:proofErr w:type="gramEnd"/>
+                                <w:r>
+                                  <w:rPr>
+                                    <w:b/>
+                                    <w:color w:val="FF0000"/>
+                                    <w:sz w:val="18"/>
+                                  </w:rPr>
+                                  <w:t xml:space="preserve"> .</w:t>
+                                </w:r>
+                                <w:proofErr w:type="spellStart"/>
+                                <w:r>
+                                  <w:rPr>
+                                    <w:b/>
+                                    <w:color w:val="FF0000"/>
+                                    <w:sz w:val="18"/>
+                                  </w:rPr>
+                                  <w:t>xml</w:t>
+                                </w:r>
+                                <w:proofErr w:type="spellEnd"/>
+                                <w:r>
+                                  <w:rPr>
+                                    <w:b/>
+                                    <w:color w:val="FF0000"/>
+                                    <w:sz w:val="18"/>
+                                  </w:rPr>
+                                  <w:t xml:space="preserve"> est ajoutée automatiquement</w:t>
+                                </w:r>
+                              </w:p>
+                            </w:txbxContent>
+                          </wps:txbx>
+                          <wps:bodyPr rot="0" spcFirstLastPara="0" vertOverflow="overflow" horzOverflow="overflow" vert="horz" wrap="square" lIns="91440" tIns="45720" rIns="91440" bIns="45720" numCol="1" spcCol="0" rtlCol="0" fromWordArt="0" anchor="ctr" anchorCtr="0" forceAA="0" compatLnSpc="1">
+                            <a:prstTxWarp prst="textNoShape">
+                              <a:avLst/>
+                            </a:prstTxWarp>
+                            <a:noAutofit/>
+                          </wps:bodyPr>
+                        </wps:wsp>
+                        <wps:wsp>
+                          <wps:cNvPr id="12" name="Rectangle 12"/>
+                          <wps:cNvSpPr/>
+                          <wps:spPr>
+                            <a:xfrm>
+                              <a:off x="1352550" y="581025"/>
+                              <a:ext cx="2771775" cy="257175"/>
+                            </a:xfrm>
+                            <a:prstGeom prst="rect">
+                              <a:avLst/>
+                            </a:prstGeom>
+                            <a:noFill/>
+                            <a:ln>
+                              <a:noFill/>
+                            </a:ln>
+                          </wps:spPr>
+                          <wps:style>
+                            <a:lnRef idx="2">
+                              <a:schemeClr val="accent1">
+                                <a:shade val="50000"/>
+                              </a:schemeClr>
+                            </a:lnRef>
+                            <a:fillRef idx="1">
+                              <a:schemeClr val="accent1"/>
+                            </a:fillRef>
+                            <a:effectRef idx="0">
+                              <a:schemeClr val="accent1"/>
+                            </a:effectRef>
+                            <a:fontRef idx="minor">
+                              <a:schemeClr val="lt1"/>
+                            </a:fontRef>
+                          </wps:style>
+                          <wps:txbx>
+                            <w:txbxContent>
+                              <w:p>
+                                <w:pPr>
+                                  <w:rPr>
+                                    <w:b/>
+                                    <w:color w:val="FF0000"/>
+                                    <w:sz w:val="22"/>
+                                  </w:rPr>
+                                </w:pPr>
+                                <w:r>
+                                  <w:rPr>
+                                    <w:b/>
+                                    <w:color w:val="FF0000"/>
+                                    <w:sz w:val="22"/>
+                                  </w:rPr>
+                                  <w:t>Sélection de l’emplacement de sauvegarde</w:t>
+                                </w:r>
+                              </w:p>
+                            </w:txbxContent>
+                          </wps:txbx>
+                          <wps:bodyPr rot="0" spcFirstLastPara="0" vertOverflow="overflow" horzOverflow="overflow" vert="horz" wrap="square" lIns="91440" tIns="45720" rIns="91440" bIns="45720" numCol="1" spcCol="0" rtlCol="0" fromWordArt="0" anchor="ctr" anchorCtr="0" forceAA="0" compatLnSpc="1">
+                            <a:prstTxWarp prst="textNoShape">
+                              <a:avLst/>
+                            </a:prstTxWarp>
+                            <a:noAutofit/>
+                          </wps:bodyPr>
+                        </wps:wsp>
+                      </wpg:grpSp>
+                      <wps:wsp>
+                        <wps:cNvPr id="10" name="Connecteur droit 10"/>
+                        <wps:cNvCnPr/>
+                        <wps:spPr>
+                          <a:xfrm flipH="1">
+                            <a:off x="3676650" y="600075"/>
+                            <a:ext cx="561975" cy="542925"/>
+                          </a:xfrm>
+                          <a:prstGeom prst="line">
+                            <a:avLst/>
+                          </a:prstGeom>
+                          <a:ln w="28575">
+                            <a:solidFill>
+                              <a:srgbClr val="FF0000"/>
+                            </a:solidFill>
+                          </a:ln>
+                        </wps:spPr>
+                        <wps:style>
+                          <a:lnRef idx="1">
+                            <a:schemeClr val="accent1"/>
+                          </a:lnRef>
+                          <a:fillRef idx="0">
+                            <a:schemeClr val="accent1"/>
+                          </a:fillRef>
+                          <a:effectRef idx="0">
+                            <a:schemeClr val="accent1"/>
+                          </a:effectRef>
+                          <a:fontRef idx="minor">
+                            <a:schemeClr val="tx1"/>
+                          </a:fontRef>
+                        </wps:style>
+                        <wps:bodyPr/>
+                      </wps:wsp>
+                    </wpg:wgp>
+                  </a:graphicData>
+                </a:graphic>
+              </wp:anchor>
+            </w:drawing>
+          </mc:Choice>
+          <mc:Fallback>
+            <w:pict>
+              <v:group w14:anchorId="4A6D4EFD" id="Groupe 14" o:spid="_x0000_s1028" style="position:absolute;margin-left:75.4pt;margin-top:35.95pt;width:584pt;height:327.75pt;z-index:251602944" coordsize="74168,41624" o:gfxdata="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">
+                <v:group id="Groupe 13" o:spid="_x0000_s1029" style="position:absolute;width:74168;height:41624" coordsize="74168,41624" o:gfxdata="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">
+                  <v:shapetype id="_x0000_t75" coordsize="21600,21600" o:spt="75" o:preferrelative="t" path="m@4@5l@4@11@9@11@9@5xe" filled="f" stroked="f">
+                    <v:stroke joinstyle="miter"/>
+                    <v:formulas>
+                      <v:f eqn="if lineDrawn pixelLineWidth 0"/>
+                      <v:f eqn="sum @0 1 0"/>
+                      <v:f eqn="sum 0 0 @1"/>
+                      <v:f eqn="prod @2 1 2"/>
+                      <v:f eqn="prod @3 21600 pixelWidth"/>
+                      <v:f eqn="prod @3 21600 pixelHeight"/>
+                      <v:f eqn="sum @0 0 1"/>
+                      <v:f eqn="prod @6 1 2"/>
+                      <v:f eqn="prod @7 21600 pixelWidth"/>
+                      <v:f eqn="sum @8 21600 0"/>
+                      <v:f eqn="prod @7 21600 pixelHeight"/>
+                      <v:f eqn="sum @10 21600 0"/>
+                    </v:formulas>
+                    <v:path o:extrusionok="f" gradientshapeok="t" o:connecttype="rect"/>
+                    <o:lock v:ext="edit" aspectratio="t"/>
+                  </v:shapetype>
+                  <v:shape id="Image 3" o:spid="_x0000_s1030" type="#_x0000_t75" style="position:absolute;width:74168;height:41624;visibility:visible;mso-wrap-style:square" o:gfxdata="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">
+                    <v:imagedata r:id="rId10" o:title=""/>
+                    <v:path arrowok="t"/>
+                  </v:shape>
+                  <v:rect id="Rectangle 7" o:spid="_x0000_s1031" style="position:absolute;left:42291;top:4953;width:9239;height:2095;visibility:visible;mso-wrap-style:square;v-text-anchor:middle" o:gfxdata="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" filled="f" strokecolor="red" strokeweight="2pt"/>
+                  <v:rect id="Rectangle 8" o:spid="_x0000_s1032" style="position:absolute;left:4095;top:11525;width:37719;height:25717;visibility:visible;mso-wrap-style:square;v-text-anchor:middle" o:gfxdata="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" filled="f" strokecolor="red" strokeweight="2pt"/>
+                  <v:rect id="Rectangle 9" o:spid="_x0000_s1033" style="position:absolute;left:12573;top:28670;width:27717;height:2381;visibility:visible;mso-wrap-style:square;v-text-anchor:middle" o:gfxdata="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" filled="f" strokecolor="red" strokeweight="2pt">
+                    <v:textbox>
+                      <w:txbxContent>
+                        <w:p>
+                          <w:pPr>
+                            <w:rPr>
+                              <w:b/>
+                              <w:color w:val="FF0000"/>
+                              <w:sz w:val="18"/>
+                            </w:rPr>
+                          </w:pPr>
+                          <w:proofErr w:type="gramStart"/>
+                          <w:r>
+                            <w:rPr>
+                              <w:b/>
+                              <w:color w:val="FF0000"/>
+                              <w:sz w:val="18"/>
+                            </w:rPr>
+                            <w:t>l’extension</w:t>
+                          </w:r>
+                          <w:proofErr w:type="gramEnd"/>
+                          <w:r>
+                            <w:rPr>
+                              <w:b/>
+                              <w:color w:val="FF0000"/>
+                              <w:sz w:val="18"/>
+                            </w:rPr>
+                            <w:t xml:space="preserve"> .</w:t>
+                          </w:r>
+                          <w:proofErr w:type="spellStart"/>
+                          <w:r>
+                            <w:rPr>
+                              <w:b/>
+                              <w:color w:val="FF0000"/>
+                              <w:sz w:val="18"/>
+                            </w:rPr>
+                            <w:t>xml</w:t>
+                          </w:r>
+                          <w:proofErr w:type="spellEnd"/>
+                          <w:r>
+                            <w:rPr>
+                              <w:b/>
+                              <w:color w:val="FF0000"/>
+                              <w:sz w:val="18"/>
+                            </w:rPr>
+                            <w:t xml:space="preserve"> est ajoutée automatiquement</w:t>
+                          </w:r>
+                        </w:p>
+                      </w:txbxContent>
+                    </v:textbox>
+                  </v:rect>
+                  <v:rect id="Rectangle 12" o:spid="_x0000_s1034" style="position:absolute;left:13525;top:5810;width:27718;height:2572;visibility:visible;mso-wrap-style:square;v-text-anchor:middle" o:gfxdata="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" filled="f" stroked="f" strokeweight="2pt">
+                    <v:textbox>
+                      <w:txbxContent>
+                        <w:p>
+                          <w:pPr>
+                            <w:rPr>
+                              <w:b/>
+                              <w:color w:val="FF0000"/>
+                              <w:sz w:val="22"/>
+                            </w:rPr>
+                          </w:pPr>
+                          <w:r>
+                            <w:rPr>
+                              <w:b/>
+                              <w:color w:val="FF0000"/>
+                              <w:sz w:val="22"/>
+                            </w:rPr>
+                            <w:t>Sélection de l’emplacement de sauvegarde</w:t>
+                          </w:r>
+                        </w:p>
+                      </w:txbxContent>
+                    </v:textbox>
+                  </v:rect>
+                </v:group>
+                <v:line id="Connecteur droit 10" o:spid="_x0000_s1035" style="position:absolute;flip:x;visibility:visible;mso-wrap-style:square" from="36766,6000" to="42386,11430" o:connectortype="straight" o:gfxdata="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" strokecolor="red" strokeweight="2.25pt"/>
+              </v:group>
+            </w:pict>
+          </mc:Fallback>
+        </mc:AlternateContent>
+      </w:r>
+      <w:r>
+        <w:t>Sauve</w:t>
+      </w:r>
+      <w:r>
+        <w:t>garde</w:t>
       </w:r>
     </w:p>
+    <w:p/>
+    <w:p/>
+    <w:p/>
+    <w:p/>
+    <w:p/>
+    <w:p/>
+    <w:p/>
+    <w:p/>
+    <w:p/>
+    <w:p/>
+    <w:p/>
     <w:p>
       <w:pPr>
-        <w:rPr>
-          <w:szCs w:val="24"/>
-        </w:rPr>
+        <w:pStyle w:val="Sous-titre"/>
       </w:pPr>
-    </w:p>
-    <w:p>
-      <w:pPr>
-        <w:rPr>
-          <w:szCs w:val="24"/>
-        </w:rPr>
-      </w:pPr>
-    </w:p>
-    <w:p>
-      <w:pPr>
-        <w:rPr>
-          <w:szCs w:val="24"/>
-        </w:rPr>
-      </w:pPr>
-    </w:p>
-    <w:p>
-      <w:pPr>
-        <w:rPr>
-          <w:szCs w:val="24"/>
-        </w:rPr>
-      </w:pPr>
-    </w:p>
-    <w:p>
-      <w:pPr>
-        <w:rPr>
-          <w:szCs w:val="24"/>
-        </w:rPr>
-      </w:pPr>
-    </w:p>
-    <w:p>
-      <w:pPr>
-        <w:rPr>
-          <w:szCs w:val="24"/>
-        </w:rPr>
-      </w:pPr>
-    </w:p>
-    <w:p>
-      <w:pPr>
-        <w:rPr>
-          <w:szCs w:val="24"/>
-        </w:rPr>
-      </w:pPr>
-    </w:p>
-    <w:p>
-      <w:pPr>
-        <w:rPr>
-          <w:szCs w:val="24"/>
-        </w:rPr>
-      </w:pPr>
-    </w:p>
-    <w:p>
-      <w:pPr>
-        <w:rPr>
-          <w:szCs w:val="24"/>
-        </w:rPr>
-      </w:pPr>
-    </w:p>
-    <w:p>
-      <w:pPr>
-        <w:rPr>
-          <w:szCs w:val="24"/>
-        </w:rPr>
-      </w:pPr>
-    </w:p>
-    <w:p>
-      <w:pPr>
-        <w:rPr>
-          <w:szCs w:val="24"/>
-        </w:rPr>
-      </w:pPr>
-    </w:p>
-    <w:p>
-      <w:pPr>
-        <w:rPr>
-          <w:szCs w:val="24"/>
-        </w:rPr>
-      </w:pPr>
+      <w:r>
+        <w:lastRenderedPageBreak/>
+        <w:t>Chargement</w:t>
+      </w:r>
       <w:bookmarkStart w:id="0" w:name="_GoBack"/>
       <w:bookmarkEnd w:id="0"/>
     </w:p>
     <w:p>
-      <w:pPr>
-        <w:rPr>
-          <w:szCs w:val="24"/>
-        </w:rPr>
-      </w:pPr>
-    </w:p>
-    <w:p>
-      <w:pPr>
-        <w:rPr>
-          <w:szCs w:val="24"/>
-        </w:rPr>
-      </w:pPr>
-    </w:p>
-    <w:p>
-      <w:pPr>
-        <w:rPr>
-          <w:szCs w:val="24"/>
-        </w:rPr>
-      </w:pPr>
-    </w:p>
-    <w:p>
-      <w:pPr>
-        <w:rPr>
-          <w:szCs w:val="24"/>
-        </w:rPr>
-      </w:pPr>
-    </w:p>
-    <w:p>
-      <w:pPr>
-        <w:rPr>
-          <w:szCs w:val="24"/>
-        </w:rPr>
-      </w:pPr>
-    </w:p>
-    <w:p>
-      <w:pPr>
-        <w:rPr>
-          <w:szCs w:val="24"/>
-        </w:rPr>
-      </w:pPr>
-    </w:p>
-    <w:p>
-      <w:pPr>
-        <w:rPr>
-          <w:szCs w:val="24"/>
-        </w:rPr>
-      </w:pPr>
-    </w:p>
-    <w:p>
-      <w:pPr>
-        <w:rPr>
-          <w:szCs w:val="24"/>
-        </w:rPr>
-      </w:pPr>
-    </w:p>
-    <w:p>
-      <w:pPr>
-        <w:rPr>
-          <w:szCs w:val="24"/>
-        </w:rPr>
-      </w:pPr>
-    </w:p>
-    <w:p>
-      <w:pPr>
-        <w:tabs>
-          <w:tab w:val="left" w:pos="3810"/>
-        </w:tabs>
-        <w:rPr>
-          <w:szCs w:val="24"/>
-        </w:rPr>
-      </w:pPr>
       <w:r>
         <w:rPr>
-          <w:szCs w:val="24"/>
+          <w:noProof/>
+          <w:lang w:eastAsia="fr-FR"/>
         </w:rPr>
-        <w:tab/>
+        <mc:AlternateContent>
+          <mc:Choice Requires="wpg">
+            <w:drawing>
+              <wp:anchor distT="0" distB="0" distL="114300" distR="114300" simplePos="0" relativeHeight="251674624" behindDoc="0" locked="0" layoutInCell="1" allowOverlap="1" wp14:anchorId="0F519F80" wp14:editId="4960A041">
+                <wp:simplePos x="0" y="0"/>
+                <wp:positionH relativeFrom="column">
+                  <wp:posOffset>805180</wp:posOffset>
+                </wp:positionH>
+                <wp:positionV relativeFrom="paragraph">
+                  <wp:posOffset>551180</wp:posOffset>
+                </wp:positionV>
+                <wp:extent cx="7408545" cy="4210050"/>
+                <wp:effectExtent l="0" t="0" r="1905" b="0"/>
+                <wp:wrapNone/>
+                <wp:docPr id="21" name="Groupe 21"/>
+                <wp:cNvGraphicFramePr/>
+                <a:graphic xmlns:a="http://schemas.openxmlformats.org/drawingml/2006/main">
+                  <a:graphicData uri="http://schemas.microsoft.com/office/word/2010/wordprocessingGroup">
+                    <wpg:wgp>
+                      <wpg:cNvGrpSpPr/>
+                      <wpg:grpSpPr>
+                        <a:xfrm>
+                          <a:off x="0" y="0"/>
+                          <a:ext cx="7408545" cy="4210050"/>
+                          <a:chOff x="0" y="0"/>
+                          <a:chExt cx="7408545" cy="4210050"/>
+                        </a:xfrm>
+                      </wpg:grpSpPr>
+                      <pic:pic xmlns:pic="http://schemas.openxmlformats.org/drawingml/2006/picture">
+                        <pic:nvPicPr>
+                          <pic:cNvPr id="15" name="Image 15"/>
+                          <pic:cNvPicPr>
+                            <a:picLocks noChangeAspect="1"/>
+                          </pic:cNvPicPr>
+                        </pic:nvPicPr>
+                        <pic:blipFill>
+                          <a:blip r:embed="rId11">
+                            <a:extLst>
+                              <a:ext uri="{28A0092B-C50C-407E-A947-70E740481C1C}">
+                                <a14:useLocalDpi xmlns:a14="http://schemas.microsoft.com/office/drawing/2010/main" val="0"/>
+                              </a:ext>
+                            </a:extLst>
+                          </a:blip>
+                          <a:stretch>
+                            <a:fillRect/>
+                          </a:stretch>
+                        </pic:blipFill>
+                        <pic:spPr>
+                          <a:xfrm>
+                            <a:off x="0" y="0"/>
+                            <a:ext cx="7408545" cy="4210050"/>
+                          </a:xfrm>
+                          <a:prstGeom prst="rect">
+                            <a:avLst/>
+                          </a:prstGeom>
+                        </pic:spPr>
+                      </pic:pic>
+                      <wps:wsp>
+                        <wps:cNvPr id="16" name="Rectangle 16"/>
+                        <wps:cNvSpPr/>
+                        <wps:spPr>
+                          <a:xfrm>
+                            <a:off x="3962400" y="619125"/>
+                            <a:ext cx="1000125" cy="228600"/>
+                          </a:xfrm>
+                          <a:prstGeom prst="rect">
+                            <a:avLst/>
+                          </a:prstGeom>
+                          <a:noFill/>
+                          <a:ln>
+                            <a:solidFill>
+                              <a:srgbClr val="FF0000"/>
+                            </a:solidFill>
+                          </a:ln>
+                        </wps:spPr>
+                        <wps:style>
+                          <a:lnRef idx="2">
+                            <a:schemeClr val="accent1">
+                              <a:shade val="50000"/>
+                            </a:schemeClr>
+                          </a:lnRef>
+                          <a:fillRef idx="1">
+                            <a:schemeClr val="accent1"/>
+                          </a:fillRef>
+                          <a:effectRef idx="0">
+                            <a:schemeClr val="accent1"/>
+                          </a:effectRef>
+                          <a:fontRef idx="minor">
+                            <a:schemeClr val="lt1"/>
+                          </a:fontRef>
+                        </wps:style>
+                        <wps:bodyPr rot="0" spcFirstLastPara="0" vertOverflow="overflow" horzOverflow="overflow" vert="horz" wrap="square" lIns="91440" tIns="45720" rIns="91440" bIns="45720" numCol="1" spcCol="0" rtlCol="0" fromWordArt="0" anchor="ctr" anchorCtr="0" forceAA="0" compatLnSpc="1">
+                          <a:prstTxWarp prst="textNoShape">
+                            <a:avLst/>
+                          </a:prstTxWarp>
+                          <a:noAutofit/>
+                        </wps:bodyPr>
+                      </wps:wsp>
+                      <wps:wsp>
+                        <wps:cNvPr id="18" name="Rectangle 18"/>
+                        <wps:cNvSpPr/>
+                        <wps:spPr>
+                          <a:xfrm>
+                            <a:off x="228600" y="1190625"/>
+                            <a:ext cx="4019550" cy="2781300"/>
+                          </a:xfrm>
+                          <a:prstGeom prst="rect">
+                            <a:avLst/>
+                          </a:prstGeom>
+                          <a:noFill/>
+                          <a:ln>
+                            <a:solidFill>
+                              <a:srgbClr val="FF0000"/>
+                            </a:solidFill>
+                          </a:ln>
+                        </wps:spPr>
+                        <wps:style>
+                          <a:lnRef idx="2">
+                            <a:schemeClr val="accent1">
+                              <a:shade val="50000"/>
+                            </a:schemeClr>
+                          </a:lnRef>
+                          <a:fillRef idx="1">
+                            <a:schemeClr val="accent1"/>
+                          </a:fillRef>
+                          <a:effectRef idx="0">
+                            <a:schemeClr val="accent1"/>
+                          </a:effectRef>
+                          <a:fontRef idx="minor">
+                            <a:schemeClr val="lt1"/>
+                          </a:fontRef>
+                        </wps:style>
+                        <wps:bodyPr rot="0" spcFirstLastPara="0" vertOverflow="overflow" horzOverflow="overflow" vert="horz" wrap="square" lIns="91440" tIns="45720" rIns="91440" bIns="45720" numCol="1" spcCol="0" rtlCol="0" fromWordArt="0" anchor="ctr" anchorCtr="0" forceAA="0" compatLnSpc="1">
+                          <a:prstTxWarp prst="textNoShape">
+                            <a:avLst/>
+                          </a:prstTxWarp>
+                          <a:noAutofit/>
+                        </wps:bodyPr>
+                      </wps:wsp>
+                      <wps:wsp>
+                        <wps:cNvPr id="19" name="Rectangle 19"/>
+                        <wps:cNvSpPr/>
+                        <wps:spPr>
+                          <a:xfrm>
+                            <a:off x="1495425" y="790575"/>
+                            <a:ext cx="3000375" cy="280555"/>
+                          </a:xfrm>
+                          <a:prstGeom prst="rect">
+                            <a:avLst/>
+                          </a:prstGeom>
+                          <a:noFill/>
+                          <a:ln>
+                            <a:noFill/>
+                          </a:ln>
+                        </wps:spPr>
+                        <wps:style>
+                          <a:lnRef idx="2">
+                            <a:schemeClr val="accent1">
+                              <a:shade val="50000"/>
+                            </a:schemeClr>
+                          </a:lnRef>
+                          <a:fillRef idx="1">
+                            <a:schemeClr val="accent1"/>
+                          </a:fillRef>
+                          <a:effectRef idx="0">
+                            <a:schemeClr val="accent1"/>
+                          </a:effectRef>
+                          <a:fontRef idx="minor">
+                            <a:schemeClr val="lt1"/>
+                          </a:fontRef>
+                        </wps:style>
+                        <wps:txbx>
+                          <w:txbxContent>
+                            <w:p>
+                              <w:pPr>
+                                <w:rPr>
+                                  <w:b/>
+                                  <w:color w:val="FF0000"/>
+                                  <w:sz w:val="22"/>
+                                </w:rPr>
+                              </w:pPr>
+                              <w:proofErr w:type="spellStart"/>
+                              <w:r>
+                                <w:rPr>
+                                  <w:b/>
+                                  <w:color w:val="FF0000"/>
+                                  <w:sz w:val="22"/>
+                                </w:rPr>
+                                <w:t>Selection</w:t>
+                              </w:r>
+                              <w:proofErr w:type="spellEnd"/>
+                              <w:r>
+                                <w:rPr>
+                                  <w:b/>
+                                  <w:color w:val="FF0000"/>
+                                  <w:sz w:val="22"/>
+                                </w:rPr>
+                                <w:t xml:space="preserve"> de la grille à charger</w:t>
+                              </w:r>
+                            </w:p>
+                          </w:txbxContent>
+                        </wps:txbx>
+                        <wps:bodyPr rot="0" spcFirstLastPara="0" vertOverflow="overflow" horzOverflow="overflow" vert="horz" wrap="square" lIns="91440" tIns="45720" rIns="91440" bIns="45720" numCol="1" spcCol="0" rtlCol="0" fromWordArt="0" anchor="ctr" anchorCtr="0" forceAA="0" compatLnSpc="1">
+                          <a:prstTxWarp prst="textNoShape">
+                            <a:avLst/>
+                          </a:prstTxWarp>
+                          <a:noAutofit/>
+                        </wps:bodyPr>
+                      </wps:wsp>
+                      <wps:wsp>
+                        <wps:cNvPr id="20" name="Connecteur droit 20"/>
+                        <wps:cNvCnPr/>
+                        <wps:spPr>
+                          <a:xfrm flipH="1">
+                            <a:off x="3571875" y="742950"/>
+                            <a:ext cx="369570" cy="447675"/>
+                          </a:xfrm>
+                          <a:prstGeom prst="line">
+                            <a:avLst/>
+                          </a:prstGeom>
+                          <a:ln w="28575">
+                            <a:solidFill>
+                              <a:srgbClr val="FF0000"/>
+                            </a:solidFill>
+                          </a:ln>
+                        </wps:spPr>
+                        <wps:style>
+                          <a:lnRef idx="1">
+                            <a:schemeClr val="accent1"/>
+                          </a:lnRef>
+                          <a:fillRef idx="0">
+                            <a:schemeClr val="accent1"/>
+                          </a:fillRef>
+                          <a:effectRef idx="0">
+                            <a:schemeClr val="accent1"/>
+                          </a:effectRef>
+                          <a:fontRef idx="minor">
+                            <a:schemeClr val="tx1"/>
+                          </a:fontRef>
+                        </wps:style>
+                        <wps:bodyPr/>
+                      </wps:wsp>
+                    </wpg:wgp>
+                  </a:graphicData>
+                </a:graphic>
+              </wp:anchor>
+            </w:drawing>
+          </mc:Choice>
+          <mc:Fallback>
+            <w:pict>
+              <v:group w14:anchorId="0F519F80" id="Groupe 21" o:spid="_x0000_s1036" style="position:absolute;margin-left:63.4pt;margin-top:43.4pt;width:583.35pt;height:331.5pt;z-index:251674624" coordsize="74085,42100" o:gfxdata="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">
+                <v:shape id="Image 15" o:spid="_x0000_s1037" type="#_x0000_t75" style="position:absolute;width:74085;height:42100;visibility:visible;mso-wrap-style:square" o:gfxdata="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">
+                  <v:imagedata r:id="rId12" o:title=""/>
+                  <v:path arrowok="t"/>
+                </v:shape>
+                <v:rect id="Rectangle 16" o:spid="_x0000_s1038" style="position:absolute;left:39624;top:6191;width:10001;height:2286;visibility:visible;mso-wrap-style:square;v-text-anchor:middle" o:gfxdata="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" filled="f" strokecolor="red" strokeweight="2pt"/>
+                <v:rect id="Rectangle 18" o:spid="_x0000_s1039" style="position:absolute;left:2286;top:11906;width:40195;height:27813;visibility:visible;mso-wrap-style:square;v-text-anchor:middle" o:gfxdata="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" filled="f" strokecolor="red" strokeweight="2pt"/>
+                <v:rect id="Rectangle 19" o:spid="_x0000_s1040" style="position:absolute;left:14954;top:7905;width:30004;height:2806;visibility:visible;mso-wrap-style:square;v-text-anchor:middle" o:gfxdata="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" filled="f" stroked="f" strokeweight="2pt">
+                  <v:textbox>
+                    <w:txbxContent>
+                      <w:p>
+                        <w:pPr>
+                          <w:rPr>
+                            <w:b/>
+                            <w:color w:val="FF0000"/>
+                            <w:sz w:val="22"/>
+                          </w:rPr>
+                        </w:pPr>
+                        <w:proofErr w:type="spellStart"/>
+                        <w:r>
+                          <w:rPr>
+                            <w:b/>
+                            <w:color w:val="FF0000"/>
+                            <w:sz w:val="22"/>
+                          </w:rPr>
+                          <w:t>Selection</w:t>
+                        </w:r>
+                        <w:proofErr w:type="spellEnd"/>
+                        <w:r>
+                          <w:rPr>
+                            <w:b/>
+                            <w:color w:val="FF0000"/>
+                            <w:sz w:val="22"/>
+                          </w:rPr>
+                          <w:t xml:space="preserve"> de la grille à charger</w:t>
+                        </w:r>
+                      </w:p>
+                    </w:txbxContent>
+                  </v:textbox>
+                </v:rect>
+                <v:line id="Connecteur droit 20" o:spid="_x0000_s1041" style="position:absolute;flip:x;visibility:visible;mso-wrap-style:square" from="35718,7429" to="39414,11906" o:connectortype="straight" o:gfxdata="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" strokecolor="red" strokeweight="2.25pt"/>
+              </v:group>
+            </w:pict>
+          </mc:Fallback>
+        </mc:AlternateContent>
       </w:r>
     </w:p>
     <w:sectPr>
-      <w:footerReference w:type="default" r:id="rId9"/>
-      <w:pgSz w:w="11906" w:h="16838"/>
+      <w:footerReference w:type="default" r:id="rId13"/>
+      <w:pgSz w:w="16838" w:h="11906" w:orient="landscape"/>
       <w:pgMar w:top="1417" w:right="1417" w:bottom="1417" w:left="1417" w:header="708" w:footer="708" w:gutter="0"/>
       <w:cols w:space="708"/>
       <w:docGrid w:linePitch="360"/>
@@ -762,87 +1412,18 @@
         <w:noProof/>
         <w:lang w:eastAsia="fr-FR"/>
       </w:rPr>
-      <w:drawing>
-        <wp:anchor distT="0" distB="0" distL="114300" distR="114300" simplePos="0" relativeHeight="251658240" behindDoc="1" locked="0" layoutInCell="1" allowOverlap="1" wp14:anchorId="0923D4C3" wp14:editId="3EA5E84C">
-          <wp:simplePos x="0" y="0"/>
-          <wp:positionH relativeFrom="column">
-            <wp:posOffset>-899795</wp:posOffset>
-          </wp:positionH>
-          <wp:positionV relativeFrom="paragraph">
-            <wp:posOffset>151765</wp:posOffset>
-          </wp:positionV>
-          <wp:extent cx="7753985" cy="486410"/>
-          <wp:effectExtent l="0" t="0" r="0" b="8890"/>
-          <wp:wrapThrough wrapText="bothSides">
-            <wp:wrapPolygon edited="0">
-              <wp:start x="0" y="0"/>
-              <wp:lineTo x="0" y="21149"/>
-              <wp:lineTo x="21545" y="21149"/>
-              <wp:lineTo x="21545" y="0"/>
-              <wp:lineTo x="0" y="0"/>
-            </wp:wrapPolygon>
-          </wp:wrapThrough>
-          <wp:docPr id="1" name="Image 1"/>
-          <wp:cNvGraphicFramePr>
-            <a:graphicFrameLocks xmlns:a="http://schemas.openxmlformats.org/drawingml/2006/main" noChangeAspect="1"/>
-          </wp:cNvGraphicFramePr>
-          <a:graphic xmlns:a="http://schemas.openxmlformats.org/drawingml/2006/main">
-            <a:graphicData uri="http://schemas.openxmlformats.org/drawingml/2006/picture">
-              <pic:pic xmlns:pic="http://schemas.openxmlformats.org/drawingml/2006/picture">
-                <pic:nvPicPr>
-                  <pic:cNvPr id="0" name="bandeau.PNG"/>
-                  <pic:cNvPicPr/>
-                </pic:nvPicPr>
-                <pic:blipFill>
-                  <a:blip r:embed="rId1">
-                    <a:extLst>
-                      <a:ext uri="{28A0092B-C50C-407E-A947-70E740481C1C}">
-                        <a14:useLocalDpi xmlns:a14="http://schemas.microsoft.com/office/drawing/2010/main" val="0"/>
-                      </a:ext>
-                    </a:extLst>
-                  </a:blip>
-                  <a:stretch>
-                    <a:fillRect/>
-                  </a:stretch>
-                </pic:blipFill>
-                <pic:spPr>
-                  <a:xfrm>
-                    <a:off x="0" y="0"/>
-                    <a:ext cx="7753985" cy="486410"/>
-                  </a:xfrm>
-                  <a:prstGeom prst="rect">
-                    <a:avLst/>
-                  </a:prstGeom>
-                </pic:spPr>
-              </pic:pic>
-            </a:graphicData>
-          </a:graphic>
-          <wp14:sizeRelH relativeFrom="page">
-            <wp14:pctWidth>0</wp14:pctWidth>
-          </wp14:sizeRelH>
-          <wp14:sizeRelV relativeFrom="page">
-            <wp14:pctHeight>0</wp14:pctHeight>
-          </wp14:sizeRelV>
-        </wp:anchor>
-      </w:drawing>
-    </w:r>
-    <w:r>
-      <w:rPr>
-        <w:noProof/>
-        <w:lang w:eastAsia="fr-FR"/>
-      </w:rPr>
       <mc:AlternateContent>
         <mc:Choice Requires="wps">
           <w:drawing>
-            <wp:anchor distT="0" distB="0" distL="114300" distR="114300" simplePos="0" relativeHeight="251662336" behindDoc="0" locked="0" layoutInCell="1" allowOverlap="1" wp14:anchorId="645BD7FD" wp14:editId="3279E3C5">
+            <wp:anchor distT="0" distB="0" distL="114300" distR="114300" simplePos="0" relativeHeight="251659264" behindDoc="0" locked="0" layoutInCell="1" allowOverlap="1" wp14:anchorId="2D41AF42" wp14:editId="4BED388A">
               <wp:simplePos x="0" y="0"/>
               <wp:positionH relativeFrom="column">
-                <wp:posOffset>-519430</wp:posOffset>
+                <wp:posOffset>-890270</wp:posOffset>
               </wp:positionH>
               <wp:positionV relativeFrom="paragraph">
-                <wp:posOffset>-127825</wp:posOffset>
+                <wp:posOffset>38100</wp:posOffset>
               </wp:positionV>
-              <wp:extent cx="6745185" cy="344385"/>
+              <wp:extent cx="10687050" cy="314325"/>
               <wp:effectExtent l="0" t="0" r="0" b="0"/>
               <wp:wrapNone/>
               <wp:docPr id="2" name="Zone de texte 2"/>
@@ -858,7 +1439,7 @@
                     <wps:spPr bwMode="auto">
                       <a:xfrm>
                         <a:off x="0" y="0"/>
-                        <a:ext cx="6745185" cy="344385"/>
+                        <a:ext cx="10687050" cy="314325"/>
                       </a:xfrm>
                       <a:prstGeom prst="rect">
                         <a:avLst/>
@@ -984,11 +1565,11 @@
         </mc:Choice>
         <mc:Fallback>
           <w:pict>
-            <v:shapetype w14:anchorId="645BD7FD" id="_x0000_t202" coordsize="21600,21600" o:spt="202" path="m,l,21600r21600,l21600,xe">
+            <v:shapetype w14:anchorId="2D41AF42" id="_x0000_t202" coordsize="21600,21600" o:spt="202" path="m,l,21600r21600,l21600,xe">
               <v:stroke joinstyle="miter"/>
               <v:path gradientshapeok="t" o:connecttype="rect"/>
             </v:shapetype>
-            <v:shape id="Zone de texte 2" o:spid="_x0000_s1028" type="#_x0000_t202" style="position:absolute;margin-left:-40.9pt;margin-top:-10.05pt;width:531.1pt;height:27.1pt;z-index:251662336;visibility:visible;mso-wrap-style:square;mso-width-percent:0;mso-height-percent:0;mso-wrap-distance-left:9pt;mso-wrap-distance-top:0;mso-wrap-distance-right:9pt;mso-wrap-distance-bottom:0;mso-position-horizontal:absolute;mso-position-horizontal-relative:text;mso-position-vertical:absolute;mso-position-vertical-relative:text;mso-width-percent:0;mso-height-percent:0;mso-width-relative:margin;mso-height-relative:margin;v-text-anchor:top" o:gfxdata="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" filled="f" stroked="f">
+            <v:shape id="Zone de texte 2" o:spid="_x0000_s1042" type="#_x0000_t202" style="position:absolute;margin-left:-70.1pt;margin-top:3pt;width:841.5pt;height:24.75pt;z-index:251659264;visibility:visible;mso-wrap-style:square;mso-width-percent:0;mso-height-percent:0;mso-wrap-distance-left:9pt;mso-wrap-distance-top:0;mso-wrap-distance-right:9pt;mso-wrap-distance-bottom:0;mso-position-horizontal:absolute;mso-position-horizontal-relative:text;mso-position-vertical:absolute;mso-position-vertical-relative:text;mso-width-percent:0;mso-height-percent:0;mso-width-relative:margin;mso-height-relative:margin;v-text-anchor:top" o:gfxdata="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" filled="f" stroked="f">
               <v:textbox>
                 <w:txbxContent>
                   <w:p>
@@ -1089,6 +1670,75 @@
           </w:pict>
         </mc:Fallback>
       </mc:AlternateContent>
+    </w:r>
+    <w:r>
+      <w:rPr>
+        <w:noProof/>
+        <w:lang w:eastAsia="fr-FR"/>
+      </w:rPr>
+      <w:drawing>
+        <wp:anchor distT="0" distB="0" distL="114300" distR="114300" simplePos="0" relativeHeight="251657216" behindDoc="1" locked="0" layoutInCell="1" allowOverlap="1" wp14:anchorId="3C674386" wp14:editId="609639D4">
+          <wp:simplePos x="0" y="0"/>
+          <wp:positionH relativeFrom="column">
+            <wp:posOffset>-899795</wp:posOffset>
+          </wp:positionH>
+          <wp:positionV relativeFrom="paragraph">
+            <wp:posOffset>323215</wp:posOffset>
+          </wp:positionV>
+          <wp:extent cx="10687050" cy="305435"/>
+          <wp:effectExtent l="0" t="0" r="0" b="0"/>
+          <wp:wrapThrough wrapText="bothSides">
+            <wp:wrapPolygon edited="0">
+              <wp:start x="0" y="0"/>
+              <wp:lineTo x="0" y="20208"/>
+              <wp:lineTo x="21561" y="20208"/>
+              <wp:lineTo x="21561" y="0"/>
+              <wp:lineTo x="0" y="0"/>
+            </wp:wrapPolygon>
+          </wp:wrapThrough>
+          <wp:docPr id="1" name="Image 1"/>
+          <wp:cNvGraphicFramePr>
+            <a:graphicFrameLocks xmlns:a="http://schemas.openxmlformats.org/drawingml/2006/main" noChangeAspect="1"/>
+          </wp:cNvGraphicFramePr>
+          <a:graphic xmlns:a="http://schemas.openxmlformats.org/drawingml/2006/main">
+            <a:graphicData uri="http://schemas.openxmlformats.org/drawingml/2006/picture">
+              <pic:pic xmlns:pic="http://schemas.openxmlformats.org/drawingml/2006/picture">
+                <pic:nvPicPr>
+                  <pic:cNvPr id="0" name="bandeau.PNG"/>
+                  <pic:cNvPicPr/>
+                </pic:nvPicPr>
+                <pic:blipFill>
+                  <a:blip r:embed="rId1">
+                    <a:extLst>
+                      <a:ext uri="{28A0092B-C50C-407E-A947-70E740481C1C}">
+                        <a14:useLocalDpi xmlns:a14="http://schemas.microsoft.com/office/drawing/2010/main" val="0"/>
+                      </a:ext>
+                    </a:extLst>
+                  </a:blip>
+                  <a:stretch>
+                    <a:fillRect/>
+                  </a:stretch>
+                </pic:blipFill>
+                <pic:spPr>
+                  <a:xfrm>
+                    <a:off x="0" y="0"/>
+                    <a:ext cx="10687050" cy="305435"/>
+                  </a:xfrm>
+                  <a:prstGeom prst="rect">
+                    <a:avLst/>
+                  </a:prstGeom>
+                </pic:spPr>
+              </pic:pic>
+            </a:graphicData>
+          </a:graphic>
+          <wp14:sizeRelH relativeFrom="page">
+            <wp14:pctWidth>0</wp14:pctWidth>
+          </wp14:sizeRelH>
+          <wp14:sizeRelV relativeFrom="page">
+            <wp14:pctHeight>0</wp14:pctHeight>
+          </wp14:sizeRelV>
+        </wp:anchor>
+      </w:drawing>
     </w:r>
   </w:p>
 </w:ftr>

</xml_diff>